<commit_message>
Updated application for Barcelona trip
</commit_message>
<xml_diff>
--- a/files/Application for Barcelona trip.docx
+++ b/files/Application for Barcelona trip.docx
@@ -843,14 +843,372 @@
           <w:lang w:val="en-GB"/>
         </w:rPr>
       </w:pPr>
-      <w:r>
-        <w:rPr>
-          <w:lang w:val="en-GB"/>
-        </w:rPr>
-        <w:t xml:space="preserve">All applicants are part of the HoneyJar project. The academic purpose of a trip to Barcelona, is to visit the project company contact Talaia Networks and UPC. </w:t>
+    </w:p>
+    <w:p>
+      <w:pPr>
+        <w:rPr>
+          <w:lang w:val="en-GB"/>
+        </w:rPr>
+      </w:pPr>
+      <w:r>
+        <w:rPr>
+          <w:lang w:val="en-GB"/>
+        </w:rPr>
+        <w:t>All applicants are part of the HoneyJar project</w:t>
+      </w:r>
+      <w:r>
+        <w:rPr>
+          <w:lang w:val="en-GB"/>
+        </w:rPr>
+        <w:t xml:space="preserve"> and have been </w:t>
+      </w:r>
+      <w:r>
+        <w:rPr>
+          <w:lang w:val="en-GB"/>
+        </w:rPr>
+        <w:t xml:space="preserve">participating in the initial seminar in Riga, </w:t>
+      </w:r>
+      <w:r>
+        <w:rPr>
+          <w:lang w:val="en-GB"/>
+        </w:rPr>
+        <w:t>February 2018</w:t>
+      </w:r>
+      <w:r>
+        <w:rPr>
+          <w:lang w:val="en-GB"/>
+        </w:rPr>
+        <w:t>.</w:t>
+      </w:r>
+      <w:r>
+        <w:rPr>
+          <w:lang w:val="en-GB"/>
+        </w:rPr>
+        <w:t xml:space="preserve"> Th</w:t>
+      </w:r>
+      <w:r>
+        <w:rPr>
+          <w:lang w:val="en-GB"/>
+        </w:rPr>
+        <w:t>e project consists of students f</w:t>
+      </w:r>
+      <w:r>
+        <w:rPr>
+          <w:lang w:val="en-GB"/>
+        </w:rPr>
+        <w:t>rom 4 different universities working together, to develop a HoneyPot system. The technical resolution of the capabilities of the system, is for it to generate data feeding a machine learning algorithm with the ability to classify malicious traffic.</w:t>
+      </w:r>
+    </w:p>
+    <w:p>
+      <w:pPr>
+        <w:rPr>
+          <w:lang w:val="en-GB"/>
+        </w:rPr>
+      </w:pPr>
+      <w:r>
+        <w:rPr>
+          <w:lang w:val="en-GB"/>
+        </w:rPr>
+        <w:t>The joint collaboration is st</w:t>
+      </w:r>
+      <w:r>
+        <w:rPr>
+          <w:lang w:val="en-GB"/>
+        </w:rPr>
+        <w:t>ructured so students from each U</w:t>
+      </w:r>
+      <w:r>
+        <w:rPr>
+          <w:lang w:val="en-GB"/>
+        </w:rPr>
+        <w:t xml:space="preserve">niversity has their own individual well defined assignment as primary focus. Each of these segments are meant to be supporting the joint problem definition, and has many different collaboratively </w:t>
+      </w:r>
+      <w:r>
+        <w:rPr>
+          <w:lang w:val="en-GB"/>
+        </w:rPr>
+        <w:t xml:space="preserve">active </w:t>
+      </w:r>
+      <w:r>
+        <w:rPr>
+          <w:lang w:val="en-GB"/>
+        </w:rPr>
+        <w:t xml:space="preserve">parts. </w:t>
+      </w:r>
+    </w:p>
+    <w:p>
+      <w:pPr>
+        <w:rPr>
+          <w:lang w:val="en-GB"/>
+        </w:rPr>
+      </w:pPr>
+      <w:r>
+        <w:rPr>
+          <w:b/>
+          <w:lang w:val="en-GB"/>
+        </w:rPr>
+        <w:t>Information about the proposed follow up seminar</w:t>
+      </w:r>
+      <w:r>
+        <w:rPr>
+          <w:b/>
+          <w:lang w:val="en-GB"/>
+        </w:rPr>
+        <w:br/>
+      </w:r>
+      <w:r>
+        <w:rPr>
+          <w:lang w:val="en-GB"/>
+        </w:rPr>
+        <w:t>Location: Barcelona, Spain</w:t>
+      </w:r>
+      <w:r>
+        <w:rPr>
+          <w:lang w:val="en-GB"/>
+        </w:rPr>
+        <w:br/>
+        <w:t>Primary contacts: Talaia networks</w:t>
+      </w:r>
+      <w:r>
+        <w:rPr>
+          <w:lang w:val="en-GB"/>
+        </w:rPr>
+        <w:t xml:space="preserve"> and the Polytechnic University of Catalonia </w:t>
+      </w:r>
+      <w:r>
+        <w:rPr>
+          <w:lang w:val="en-GB"/>
+        </w:rPr>
+        <w:br/>
+        <w:t>Suggested dates of seminar: Monday the 23</w:t>
+      </w:r>
+      <w:r>
+        <w:rPr>
+          <w:vertAlign w:val="superscript"/>
+          <w:lang w:val="en-GB"/>
+        </w:rPr>
+        <w:t>rd</w:t>
+      </w:r>
+      <w:r>
+        <w:rPr>
+          <w:lang w:val="en-GB"/>
+        </w:rPr>
+        <w:t xml:space="preserve"> of April 2018 to the 27</w:t>
+      </w:r>
+      <w:r>
+        <w:rPr>
+          <w:vertAlign w:val="superscript"/>
+          <w:lang w:val="en-GB"/>
+        </w:rPr>
+        <w:t>th</w:t>
+      </w:r>
+      <w:r>
+        <w:rPr>
+          <w:lang w:val="en-GB"/>
+        </w:rPr>
+        <w:t xml:space="preserve"> of April 2018. </w:t>
+      </w:r>
+      <w:r>
+        <w:rPr>
+          <w:lang w:val="en-GB"/>
+        </w:rPr>
+        <w:br/>
+        <w:t>Suggested travel days: Sunday the 22</w:t>
+      </w:r>
+      <w:r>
+        <w:rPr>
+          <w:vertAlign w:val="superscript"/>
+          <w:lang w:val="en-GB"/>
+        </w:rPr>
+        <w:t>nd</w:t>
+      </w:r>
+      <w:r>
+        <w:rPr>
+          <w:lang w:val="en-GB"/>
+        </w:rPr>
+        <w:t xml:space="preserve"> of April 2018 and Saturday the 28</w:t>
+      </w:r>
+      <w:r>
+        <w:rPr>
+          <w:vertAlign w:val="superscript"/>
+          <w:lang w:val="en-GB"/>
+        </w:rPr>
+        <w:t>th</w:t>
+      </w:r>
+      <w:r>
+        <w:rPr>
+          <w:lang w:val="en-GB"/>
+        </w:rPr>
+        <w:t xml:space="preserve"> of April 2018. </w:t>
+      </w:r>
+      <w:r>
+        <w:rPr>
+          <w:lang w:val="en-GB"/>
+        </w:rPr>
+        <w:br/>
+      </w:r>
+      <w:r>
+        <w:rPr>
+          <w:lang w:val="en-GB"/>
+        </w:rPr>
+        <w:t>Keywords describing a possible program for the seminar: Ma</w:t>
+      </w:r>
+      <w:r>
+        <w:rPr>
+          <w:lang w:val="en-GB"/>
+        </w:rPr>
+        <w:t xml:space="preserve">chine learning, Business perspective supported by collaboration with </w:t>
+      </w:r>
+      <w:r>
+        <w:rPr>
+          <w:lang w:val="en-GB"/>
+        </w:rPr>
+        <w:t xml:space="preserve">Talaia Networks, </w:t>
+      </w:r>
+      <w:r>
+        <w:rPr>
+          <w:lang w:val="en-GB"/>
+        </w:rPr>
+        <w:t>Development of clear plan of action for the final produc</w:t>
+      </w:r>
+      <w:r>
+        <w:rPr>
+          <w:lang w:val="en-GB"/>
+        </w:rPr>
+        <w:t>t, Possibility for further collaborations with relevant technology based companies, Workshop for innovation and entrepreneursh</w:t>
+      </w:r>
+      <w:r>
+        <w:rPr>
+          <w:lang w:val="en-GB"/>
+        </w:rPr>
+        <w:t>ip, Evaluation of joint collaboration on the project…</w:t>
       </w:r>
       <w:bookmarkStart w:id="0" w:name="_GoBack"/>
       <w:bookmarkEnd w:id="0"/>
+    </w:p>
+    <w:p>
+      <w:pPr>
+        <w:rPr>
+          <w:lang w:val="en-GB"/>
+        </w:rPr>
+      </w:pPr>
+      <w:r>
+        <w:rPr>
+          <w:lang w:val="en-GB"/>
+        </w:rPr>
+        <w:t xml:space="preserve">The academic purpose of a </w:t>
+      </w:r>
+      <w:r>
+        <w:rPr>
+          <w:lang w:val="en-GB"/>
+        </w:rPr>
+        <w:t xml:space="preserve">follow up </w:t>
+      </w:r>
+      <w:r>
+        <w:rPr>
+          <w:lang w:val="en-GB"/>
+        </w:rPr>
+        <w:t>trip to Barcelona,</w:t>
+      </w:r>
+      <w:r>
+        <w:rPr>
+          <w:lang w:val="en-GB"/>
+        </w:rPr>
+        <w:t xml:space="preserve"> would be to review the conducted work on each individual University project and establish a foundation </w:t>
+      </w:r>
+      <w:r>
+        <w:rPr>
+          <w:lang w:val="en-GB"/>
+        </w:rPr>
+        <w:t xml:space="preserve">and direction </w:t>
+      </w:r>
+      <w:r>
+        <w:rPr>
+          <w:lang w:val="en-GB"/>
+        </w:rPr>
+        <w:t xml:space="preserve">for the remaining part of the project work. </w:t>
+      </w:r>
+      <w:r>
+        <w:rPr>
+          <w:lang w:val="en-GB"/>
+        </w:rPr>
+        <w:t xml:space="preserve">This will be a great step towards reaching the joint milestones within the time limit of the project work. </w:t>
+      </w:r>
+    </w:p>
+    <w:p>
+      <w:pPr>
+        <w:rPr>
+          <w:lang w:val="en-GB"/>
+        </w:rPr>
+      </w:pPr>
+      <w:r>
+        <w:rPr>
+          <w:lang w:val="en-GB"/>
+        </w:rPr>
+        <w:t xml:space="preserve">Barcelona as the location for this meeting is ideal, because </w:t>
+      </w:r>
+      <w:r>
+        <w:rPr>
+          <w:lang w:val="en-GB"/>
+        </w:rPr>
+        <w:t xml:space="preserve">it would allow for us to </w:t>
+      </w:r>
+      <w:r>
+        <w:rPr>
+          <w:lang w:val="en-GB"/>
+        </w:rPr>
+        <w:t>plan a program with Talaia Networks</w:t>
+      </w:r>
+      <w:r>
+        <w:rPr>
+          <w:lang w:val="en-GB"/>
+        </w:rPr>
+        <w:t xml:space="preserve"> functioning</w:t>
+      </w:r>
+      <w:r>
+        <w:rPr>
+          <w:lang w:val="en-GB"/>
+        </w:rPr>
+        <w:t xml:space="preserve"> as</w:t>
+      </w:r>
+      <w:r>
+        <w:rPr>
+          <w:lang w:val="en-GB"/>
+        </w:rPr>
+        <w:t xml:space="preserve"> company contact of the project</w:t>
+      </w:r>
+      <w:r>
+        <w:rPr>
+          <w:lang w:val="en-GB"/>
+        </w:rPr>
+        <w:t>,</w:t>
+      </w:r>
+      <w:r>
+        <w:rPr>
+          <w:lang w:val="en-GB"/>
+        </w:rPr>
+        <w:t xml:space="preserve"> and UPC for some academic relevant activities supporting the project work. </w:t>
+      </w:r>
+    </w:p>
+    <w:p>
+      <w:pPr>
+        <w:rPr>
+          <w:lang w:val="en-GB"/>
+        </w:rPr>
+      </w:pPr>
+    </w:p>
+    <w:p>
+      <w:pPr>
+        <w:rPr>
+          <w:lang w:val="en-GB"/>
+        </w:rPr>
+      </w:pPr>
+      <w:r>
+        <w:rPr>
+          <w:lang w:val="en-GB"/>
+        </w:rPr>
+        <w:t xml:space="preserve"> </w:t>
+      </w:r>
     </w:p>
     <w:sectPr>
       <w:headerReference w:type="default" r:id="rId18"/>
@@ -2026,14 +2384,8 @@
 <file path=customXml/itemProps2.xml><?xml version="1.0" encoding="utf-8"?>
 <ds:datastoreItem xmlns:ds="http://schemas.openxmlformats.org/officeDocument/2006/customXml" ds:itemID="{3D4C8E35-3F2D-4834-8698-12642F4E2ADB}">
   <ds:schemaRefs>
-    <ds:schemaRef ds:uri="http://purl.org/dc/elements/1.1/"/>
-    <ds:schemaRef ds:uri="http://purl.org/dc/dcmitype/"/>
-    <ds:schemaRef ds:uri="http://schemas.microsoft.com/office/2006/documentManagement/types"/>
+    <ds:schemaRef ds:uri="http://schemas.microsoft.com/office/2006/metadata/properties"/>
     <ds:schemaRef ds:uri="http://schemas.microsoft.com/office/infopath/2007/PartnerControls"/>
-    <ds:schemaRef ds:uri="http://purl.org/dc/terms/"/>
-    <ds:schemaRef ds:uri="http://schemas.openxmlformats.org/package/2006/metadata/core-properties"/>
-    <ds:schemaRef ds:uri="http://schemas.microsoft.com/office/2006/metadata/properties"/>
-    <ds:schemaRef ds:uri="http://www.w3.org/XML/1998/namespace"/>
   </ds:schemaRefs>
 </ds:datastoreItem>
 </file>

</xml_diff>